<commit_message>
changes to word and pdf file added with timer 3 seconds
</commit_message>
<xml_diff>
--- a/532134549.docx
+++ b/532134549.docx
@@ -106,7 +106,7 @@
       </w:pPr>
       <w:r>
         <w:pict w14:anchorId="292923A2">
-          <v:group id="_x0000_s1036" alt="" style="position:absolute;left:0;text-align:left;margin-left:190.4pt;margin-top:29.15pt;width:214.5pt;height:21.5pt;z-index:15733248;mso-position-horizontal-relative:page" coordorigin="3808,583" coordsize="4290,430">
+          <v:group id="_x0000_s1036" alt="" style="position:absolute;left:0;text-align:left;margin-left:187.4pt;margin-top:5.05pt;width:214.5pt;height:21.5pt;z-index:15733248;mso-position-horizontal-relative:page" coordorigin="3808,583" coordsize="4290,430">
             <v:shape id="_x0000_s1037" alt="" style="position:absolute;left:3878;top:652;width:4220;height:360" coordorigin="3878,653" coordsize="4220,360" path="m8098,653r-60,l8038,953r-4160,l3878,1013r4160,l8098,1013r,-360xe" fillcolor="black" stroked="f">
               <v:path arrowok="t"/>
             </v:shape>
@@ -768,7 +768,14 @@
       </w:r>
       <w:r>
         <w:tab/>
-        <w:t>Vijayanagar -</w:t>
+      </w:r>
+      <w:proofErr w:type="spellStart"/>
+      <w:r>
+        <w:t>ShahAliBanda</w:t>
+      </w:r>
+      <w:proofErr w:type="spellEnd"/>
+      <w:r>
+        <w:t xml:space="preserve"> -</w:t>
       </w:r>
       <w:r>
         <w:rPr>
@@ -777,8 +784,10 @@
         <w:t xml:space="preserve"> </w:t>
       </w:r>
       <w:r>
-        <w:t>51</w:t>
-      </w:r>
+        <w:t>02</w:t>
+      </w:r>
+      <w:bookmarkStart w:id="0" w:name="_GoBack"/>
+      <w:bookmarkEnd w:id="0"/>
     </w:p>
     <w:p>
       <w:pPr>
@@ -899,12 +908,7 @@
         </w:rPr>
       </w:pPr>
       <w:r>
-        <w:t>COVID -19 TESTING - SARS -</w:t>
-      </w:r>
-      <w:bookmarkStart w:id="0" w:name="_GoBack"/>
-      <w:bookmarkEnd w:id="0"/>
-      <w:r>
-        <w:t>CoV-2 RNA</w:t>
+        <w:t>COVID -19 TESTING - SARS -CoV-2 RNA</w:t>
       </w:r>
     </w:p>
     <w:p>
@@ -1161,7 +1165,7 @@
         <w:pict w14:anchorId="7D5C0C11">
           <v:shape id="_x0000_s1031" alt="" style="position:absolute;margin-left:44.4pt;margin-top:8.05pt;width:77.5pt;height:.1pt;z-index:-15727616;mso-wrap-edited:f;mso-width-percent:0;mso-height-percent:0;mso-wrap-distance-left:0;mso-wrap-distance-right:0;mso-position-horizontal-relative:page;mso-width-percent:0;mso-height-percent:0" coordsize="1550,1270" path="m,l1550,e" filled="f" strokeweight=".23364mm">
             <v:stroke dashstyle="dash"/>
-            <v:path arrowok="t" o:connecttype="custom" o:connectlocs="0,0;624998750,0" o:connectangles="0,0"/>
+            <v:path arrowok="t" o:connecttype="custom" o:connectlocs="0,0;2147483646,0" o:connectangles="0,0"/>
             <w10:wrap type="topAndBottom" anchorx="page"/>
           </v:shape>
         </w:pict>
@@ -1200,7 +1204,7 @@
         <w:pict w14:anchorId="1406CA6F">
           <v:shape id="_x0000_s1030" alt="" style="position:absolute;margin-left:44.4pt;margin-top:8.05pt;width:214.6pt;height:.1pt;z-index:-15727104;mso-wrap-edited:f;mso-width-percent:0;mso-height-percent:0;mso-wrap-distance-left:0;mso-wrap-distance-right:0;mso-position-horizontal-relative:page;mso-width-percent:0;mso-height-percent:0" coordsize="4292,1270" path="m,l4292,e" filled="f" strokeweight=".23364mm">
             <v:stroke dashstyle="dash"/>
-            <v:path arrowok="t" o:connecttype="custom" o:connectlocs="0,0;1730641700,0" o:connectangles="0,0"/>
+            <v:path arrowok="t" o:connecttype="custom" o:connectlocs="0,0;2147483646,0" o:connectangles="0,0"/>
             <w10:wrap type="topAndBottom" anchorx="page"/>
           </v:shape>
         </w:pict>
@@ -1243,7 +1247,7 @@
         <w:pict w14:anchorId="44A285B8">
           <v:shape id="_x0000_s1029" alt="" style="position:absolute;margin-left:44.4pt;margin-top:8.05pt;width:214.6pt;height:.1pt;z-index:-15726592;mso-wrap-edited:f;mso-width-percent:0;mso-height-percent:0;mso-wrap-distance-left:0;mso-wrap-distance-right:0;mso-position-horizontal-relative:page;mso-width-percent:0;mso-height-percent:0" coordsize="4292,1270" path="m,l4292,e" filled="f" strokeweight=".23364mm">
             <v:stroke dashstyle="dash"/>
-            <v:path arrowok="t" o:connecttype="custom" o:connectlocs="0,0;1730641700,0" o:connectangles="0,0"/>
+            <v:path arrowok="t" o:connecttype="custom" o:connectlocs="0,0;2147483646,0" o:connectangles="0,0"/>
             <w10:wrap type="topAndBottom" anchorx="page"/>
           </v:shape>
         </w:pict>
@@ -1286,7 +1290,7 @@
         <w:pict w14:anchorId="13001BE1">
           <v:shape id="_x0000_s1028" alt="" style="position:absolute;margin-left:44.4pt;margin-top:8.05pt;width:214.6pt;height:.1pt;z-index:-15726080;mso-wrap-edited:f;mso-width-percent:0;mso-height-percent:0;mso-wrap-distance-left:0;mso-wrap-distance-right:0;mso-position-horizontal-relative:page;mso-width-percent:0;mso-height-percent:0" coordsize="4292,1270" path="m,l4292,e" filled="f" strokeweight=".23364mm">
             <v:stroke dashstyle="dash"/>
-            <v:path arrowok="t" o:connecttype="custom" o:connectlocs="0,0;1730641700,0" o:connectangles="0,0"/>
+            <v:path arrowok="t" o:connecttype="custom" o:connectlocs="0,0;2147483646,0" o:connectangles="0,0"/>
             <w10:wrap type="topAndBottom" anchorx="page"/>
           </v:shape>
         </w:pict>
@@ -1330,7 +1334,7 @@
         <w:pict w14:anchorId="04B82C0F">
           <v:shape id="_x0000_s1027" alt="" style="position:absolute;margin-left:44.4pt;margin-top:8.05pt;width:56.65pt;height:.1pt;z-index:-15725568;mso-wrap-edited:f;mso-width-percent:0;mso-height-percent:0;mso-wrap-distance-left:0;mso-wrap-distance-right:0;mso-position-horizontal-relative:page;mso-width-percent:0;mso-height-percent:0" coordsize="1133,1270" path="m,l1133,e" filled="f" strokeweight=".23364mm">
             <v:stroke dashstyle="dash"/>
-            <v:path arrowok="t" o:connecttype="custom" o:connectlocs="0,0;456853925,0" o:connectangles="0,0"/>
+            <v:path arrowok="t" o:connecttype="custom" o:connectlocs="0,0;2147483646,0" o:connectangles="0,0"/>
             <w10:wrap type="topAndBottom" anchorx="page"/>
           </v:shape>
         </w:pict>

</xml_diff>